<commit_message>
A2-MS2 Document Update: Corrected yes() and pause() error message inconsistency
</commit_message>
<xml_diff>
--- a/A2/Assignment 2.docx
+++ b/A2/Assignment 2.docx
@@ -3824,7 +3824,27 @@
           <w:szCs w:val="19"/>
           <w:highlight w:val="yellow"/>
         </w:rPr>
-        <w:t>Press &lt;ENTER&gt; to continue</w:t>
+        <w:t>Press E</w:t>
+      </w:r>
+      <w:r>
+        <w:rPr>
+          <w:rFonts w:ascii="Consolas" w:hAnsi="Consolas" w:cs="Consolas"/>
+          <w:color w:val="008000"/>
+          <w:sz w:val="19"/>
+          <w:szCs w:val="19"/>
+          <w:highlight w:val="yellow"/>
+        </w:rPr>
+        <w:t>nter</w:t>
+      </w:r>
+      <w:r>
+        <w:rPr>
+          <w:rFonts w:ascii="Consolas" w:hAnsi="Consolas" w:cs="Consolas"/>
+          <w:color w:val="008000"/>
+          <w:sz w:val="19"/>
+          <w:szCs w:val="19"/>
+          <w:highlight w:val="yellow"/>
+        </w:rPr>
+        <w:t xml:space="preserve"> to continue</w:t>
       </w:r>
       <w:r>
         <w:rPr>
@@ -4559,7 +4579,7 @@
           <v:shape id="_x0000_i1025" type="#_x0000_t75" style="width:261.3pt;height:352.45pt" o:ole="">
             <v:imagedata r:id="rId13" o:title=""/>
           </v:shape>
-          <o:OLEObject Type="Embed" ProgID="Visio.Drawing.15" ShapeID="_x0000_i1025" DrawAspect="Content" ObjectID="_1573208818" r:id="rId14"/>
+          <o:OLEObject Type="Embed" ProgID="Visio.Drawing.15" ShapeID="_x0000_i1025" DrawAspect="Content" ObjectID="_1573391142" r:id="rId14"/>
         </w:object>
       </w:r>
     </w:p>
@@ -5203,8 +5223,43 @@
           <w:highlight w:val="yellow"/>
           <w:lang w:val="en-US"/>
         </w:rPr>
-        <w:t>*** INVALID ENTRY *** &lt;Please enter [y/n]&gt;</w:t>
-      </w:r>
+        <w:t xml:space="preserve">*** INVALID ENTRY *** </w:t>
+      </w:r>
+      <w:r>
+        <w:rPr>
+          <w:rFonts w:ascii="Consolas" w:hAnsi="Consolas" w:cs="Consolas"/>
+          <w:color w:val="008000"/>
+          <w:sz w:val="19"/>
+          <w:szCs w:val="19"/>
+          <w:highlight w:val="yellow"/>
+          <w:lang w:val="en-US"/>
+        </w:rPr>
+        <w:t>&lt;</w:t>
+      </w:r>
+      <w:r>
+        <w:rPr>
+          <w:rFonts w:ascii="Consolas" w:hAnsi="Consolas" w:cs="Consolas"/>
+          <w:color w:val="008000"/>
+          <w:sz w:val="19"/>
+          <w:szCs w:val="19"/>
+          <w:highlight w:val="yellow"/>
+          <w:lang w:val="en-US"/>
+        </w:rPr>
+        <w:t>Only (Y)es or (N)o are acceptable</w:t>
+      </w:r>
+      <w:r>
+        <w:rPr>
+          <w:rFonts w:ascii="Consolas" w:hAnsi="Consolas" w:cs="Consolas"/>
+          <w:color w:val="008000"/>
+          <w:sz w:val="19"/>
+          <w:szCs w:val="19"/>
+          <w:highlight w:val="yellow"/>
+          <w:lang w:val="en-US"/>
+        </w:rPr>
+        <w:t>&gt;</w:t>
+      </w:r>
+      <w:bookmarkStart w:id="3" w:name="_GoBack"/>
+      <w:bookmarkEnd w:id="3"/>
       <w:r>
         <w:rPr>
           <w:rFonts w:ascii="Consolas" w:hAnsi="Consolas" w:cs="Consolas"/>
@@ -13026,8 +13081,6 @@
         </w:rPr>
         <w:t>00</w:t>
       </w:r>
-      <w:bookmarkStart w:id="3" w:name="_GoBack"/>
-      <w:bookmarkEnd w:id="3"/>
       <w:r>
         <w:rPr>
           <w:rFonts w:ascii="Courier New" w:hAnsi="Courier New" w:cs="Courier New"/>
@@ -15948,7 +16001,7 @@
 </file>
 
 <file path=customXml/itemProps1.xml><?xml version="1.0" encoding="utf-8"?>
-<ds:datastoreItem xmlns:ds="http://schemas.openxmlformats.org/officeDocument/2006/customXml" ds:itemID="{D0134FDA-2238-41FA-BD62-ADF928EB9BA4}">
+<ds:datastoreItem xmlns:ds="http://schemas.openxmlformats.org/officeDocument/2006/customXml" ds:itemID="{294E7DFC-A2A2-4F94-8C12-24EF9DBD8865}">
   <ds:schemaRefs>
     <ds:schemaRef ds:uri="http://schemas.openxmlformats.org/officeDocument/2006/bibliography"/>
   </ds:schemaRefs>

</xml_diff>